<commit_message>
improved placement of figures
</commit_message>
<xml_diff>
--- a/summary-statistics.docx
+++ b/summary-statistics.docx
@@ -510,16 +510,8 @@
               <w:rPr>
                 <w:rFonts w:asciiTheme="majorHAnsi" w:hAnsiTheme="majorHAnsi"/>
               </w:rPr>
-              <w:t xml:space="preserve">within the ML4 course on </w:t>
-            </w:r>
-            <w:proofErr w:type="spellStart"/>
-            <w:r>
-              <w:rPr>
-                <w:rFonts w:asciiTheme="majorHAnsi" w:hAnsiTheme="majorHAnsi"/>
-              </w:rPr>
-              <w:t>Coursera</w:t>
-            </w:r>
-            <w:proofErr w:type="spellEnd"/>
+              <w:t>within the ML4 course on Coursera</w:t>
+            </w:r>
           </w:p>
         </w:tc>
         <w:tc>
@@ -1339,6 +1331,7 @@
         </w:tc>
       </w:tr>
     </w:tbl>
+    <w:p/>
     <w:p>
       <w:bookmarkStart w:id="0" w:name="_GoBack"/>
       <w:bookmarkEnd w:id="0"/>
@@ -2095,7 +2088,7 @@
 </file>
 
 <file path=customXml/itemProps1.xml><?xml version="1.0" encoding="utf-8"?>
-<ds:datastoreItem xmlns:ds="http://schemas.openxmlformats.org/officeDocument/2006/customXml" ds:itemID="{2D8DC618-AB83-B44F-9289-45D4C282708F}">
+<ds:datastoreItem xmlns:ds="http://schemas.openxmlformats.org/officeDocument/2006/customXml" ds:itemID="{E0E4C09A-A4B4-F24E-AAD3-854AA20AB8FE}">
   <ds:schemaRefs>
     <ds:schemaRef ds:uri="http://schemas.openxmlformats.org/officeDocument/2006/bibliography"/>
   </ds:schemaRefs>

</xml_diff>

<commit_message>
shortened summary statistics table
</commit_message>
<xml_diff>
--- a/summary-statistics.docx
+++ b/summary-statistics.docx
@@ -5473,10 +5473,1023 @@
       </w:tr>
     </w:tbl>
     <w:p/>
-    <w:p>
-      <w:bookmarkStart w:id="0" w:name="_GoBack"/>
-      <w:bookmarkEnd w:id="0"/>
-    </w:p>
+    <w:p/>
+    <w:p/>
+    <w:p/>
+    <w:p/>
+    <w:p/>
+    <w:p/>
+    <w:p/>
+    <w:p/>
+    <w:p/>
+    <w:p/>
+    <w:p/>
+    <w:p/>
+    <w:p/>
+    <w:p/>
+    <w:p/>
+    <w:p/>
+    <w:p/>
+    <w:p/>
+    <w:p/>
+    <w:tbl>
+      <w:tblPr>
+        <w:tblStyle w:val="TableGrid"/>
+        <w:tblW w:w="0" w:type="auto"/>
+        <w:tblLook w:val="04A0" w:firstRow="1" w:lastRow="0" w:firstColumn="1" w:lastColumn="0" w:noHBand="0" w:noVBand="1"/>
+      </w:tblPr>
+      <w:tblGrid>
+        <w:gridCol w:w="7578"/>
+        <w:gridCol w:w="1278"/>
+      </w:tblGrid>
+      <w:tr>
+        <w:tc>
+          <w:tcPr>
+            <w:tcW w:w="7578" w:type="dxa"/>
+            <w:shd w:val="solid" w:color="auto" w:fill="auto"/>
+          </w:tcPr>
+          <w:p>
+            <w:pPr>
+              <w:rPr>
+                <w:rFonts w:asciiTheme="majorHAnsi" w:hAnsiTheme="majorHAnsi"/>
+              </w:rPr>
+            </w:pPr>
+            <w:r>
+              <w:rPr>
+                <w:rFonts w:asciiTheme="majorHAnsi" w:hAnsiTheme="majorHAnsi"/>
+              </w:rPr>
+              <w:t>Type of event or data within the ML4 course on Coursera</w:t>
+            </w:r>
+          </w:p>
+        </w:tc>
+        <w:tc>
+          <w:tcPr>
+            <w:tcW w:w="1278" w:type="dxa"/>
+            <w:shd w:val="solid" w:color="auto" w:fill="auto"/>
+          </w:tcPr>
+          <w:p>
+            <w:pPr>
+              <w:rPr>
+                <w:rFonts w:asciiTheme="majorHAnsi" w:hAnsiTheme="majorHAnsi"/>
+              </w:rPr>
+            </w:pPr>
+            <w:r>
+              <w:rPr>
+                <w:rFonts w:asciiTheme="majorHAnsi" w:hAnsiTheme="majorHAnsi"/>
+              </w:rPr>
+              <w:t>Value</w:t>
+            </w:r>
+          </w:p>
+        </w:tc>
+      </w:tr>
+      <w:tr>
+        <w:tc>
+          <w:tcPr>
+            <w:tcW w:w="7578" w:type="dxa"/>
+          </w:tcPr>
+          <w:p>
+            <w:pPr>
+              <w:rPr>
+                <w:rFonts w:asciiTheme="majorHAnsi" w:hAnsiTheme="majorHAnsi"/>
+              </w:rPr>
+            </w:pPr>
+            <w:r>
+              <w:rPr>
+                <w:rFonts w:asciiTheme="majorHAnsi" w:hAnsiTheme="majorHAnsi"/>
+              </w:rPr>
+              <w:t>Users who registered for the course</w:t>
+            </w:r>
+          </w:p>
+        </w:tc>
+        <w:tc>
+          <w:tcPr>
+            <w:tcW w:w="1278" w:type="dxa"/>
+          </w:tcPr>
+          <w:p>
+            <w:pPr>
+              <w:rPr>
+                <w:rFonts w:asciiTheme="majorHAnsi" w:hAnsiTheme="majorHAnsi"/>
+              </w:rPr>
+            </w:pPr>
+            <w:r>
+              <w:rPr>
+                <w:rFonts w:asciiTheme="majorHAnsi" w:hAnsiTheme="majorHAnsi"/>
+              </w:rPr>
+              <w:t>96,195</w:t>
+            </w:r>
+          </w:p>
+        </w:tc>
+      </w:tr>
+      <w:tr>
+        <w:tc>
+          <w:tcPr>
+            <w:tcW w:w="7578" w:type="dxa"/>
+          </w:tcPr>
+          <w:p>
+            <w:pPr>
+              <w:rPr>
+                <w:rFonts w:asciiTheme="majorHAnsi" w:hAnsiTheme="majorHAnsi"/>
+              </w:rPr>
+            </w:pPr>
+            <w:r>
+              <w:rPr>
+                <w:rFonts w:asciiTheme="majorHAnsi" w:hAnsiTheme="majorHAnsi"/>
+              </w:rPr>
+              <w:t>Users who started viewing at least 1 lecture</w:t>
+            </w:r>
+          </w:p>
+        </w:tc>
+        <w:tc>
+          <w:tcPr>
+            <w:tcW w:w="1278" w:type="dxa"/>
+          </w:tcPr>
+          <w:p>
+            <w:pPr>
+              <w:shd w:val="clear" w:color="auto" w:fill="FFFFFF"/>
+              <w:tabs>
+                <w:tab w:val="left" w:pos="916"/>
+                <w:tab w:val="left" w:pos="1832"/>
+                <w:tab w:val="left" w:pos="2748"/>
+                <w:tab w:val="left" w:pos="3664"/>
+                <w:tab w:val="left" w:pos="4580"/>
+                <w:tab w:val="left" w:pos="5496"/>
+                <w:tab w:val="left" w:pos="6412"/>
+                <w:tab w:val="left" w:pos="7328"/>
+                <w:tab w:val="left" w:pos="8244"/>
+                <w:tab w:val="left" w:pos="9160"/>
+                <w:tab w:val="left" w:pos="10076"/>
+                <w:tab w:val="left" w:pos="10992"/>
+                <w:tab w:val="left" w:pos="11908"/>
+                <w:tab w:val="left" w:pos="12824"/>
+                <w:tab w:val="left" w:pos="13740"/>
+                <w:tab w:val="left" w:pos="14656"/>
+              </w:tabs>
+              <w:wordWrap w:val="0"/>
+              <w:spacing w:line="255" w:lineRule="atLeast"/>
+              <w:textAlignment w:val="baseline"/>
+              <w:rPr>
+                <w:rFonts w:asciiTheme="majorHAnsi" w:hAnsiTheme="majorHAnsi" w:cs="Courier"/>
+                <w:color w:val="000000"/>
+                <w:lang w:eastAsia="zh-CN"/>
+              </w:rPr>
+            </w:pPr>
+            <w:r>
+              <w:rPr>
+                <w:rFonts w:asciiTheme="majorHAnsi" w:hAnsiTheme="majorHAnsi" w:cs="Courier"/>
+                <w:color w:val="000000"/>
+                <w:lang w:eastAsia="zh-CN"/>
+              </w:rPr>
+              <w:t>61,453</w:t>
+            </w:r>
+          </w:p>
+        </w:tc>
+      </w:tr>
+      <w:tr>
+        <w:tc>
+          <w:tcPr>
+            <w:tcW w:w="7578" w:type="dxa"/>
+          </w:tcPr>
+          <w:p>
+            <w:pPr>
+              <w:rPr>
+                <w:rFonts w:asciiTheme="majorHAnsi" w:hAnsiTheme="majorHAnsi"/>
+              </w:rPr>
+            </w:pPr>
+            <w:r>
+              <w:rPr>
+                <w:rFonts w:asciiTheme="majorHAnsi" w:hAnsiTheme="majorHAnsi"/>
+              </w:rPr>
+              <w:t>Users who reached the end of</w:t>
+            </w:r>
+            <w:r>
+              <w:rPr>
+                <w:rFonts w:asciiTheme="majorHAnsi" w:hAnsiTheme="majorHAnsi"/>
+              </w:rPr>
+              <w:t xml:space="preserve"> at least 1 lecture</w:t>
+            </w:r>
+          </w:p>
+        </w:tc>
+        <w:tc>
+          <w:tcPr>
+            <w:tcW w:w="1278" w:type="dxa"/>
+          </w:tcPr>
+          <w:p>
+            <w:pPr>
+              <w:rPr>
+                <w:rFonts w:asciiTheme="majorHAnsi" w:hAnsiTheme="majorHAnsi"/>
+              </w:rPr>
+            </w:pPr>
+            <w:r>
+              <w:rPr>
+                <w:rFonts w:asciiTheme="majorHAnsi" w:hAnsiTheme="majorHAnsi"/>
+              </w:rPr>
+              <w:t>41,643</w:t>
+            </w:r>
+          </w:p>
+        </w:tc>
+      </w:tr>
+      <w:tr>
+        <w:tc>
+          <w:tcPr>
+            <w:tcW w:w="7578" w:type="dxa"/>
+          </w:tcPr>
+          <w:p>
+            <w:pPr>
+              <w:rPr>
+                <w:rFonts w:asciiTheme="majorHAnsi" w:hAnsiTheme="majorHAnsi"/>
+              </w:rPr>
+            </w:pPr>
+            <w:r>
+              <w:rPr>
+                <w:rFonts w:asciiTheme="majorHAnsi" w:hAnsiTheme="majorHAnsi"/>
+              </w:rPr>
+              <w:t xml:space="preserve">Users who </w:t>
+            </w:r>
+            <w:r>
+              <w:rPr>
+                <w:rFonts w:asciiTheme="majorHAnsi" w:hAnsiTheme="majorHAnsi"/>
+              </w:rPr>
+              <w:t>answered</w:t>
+            </w:r>
+            <w:r>
+              <w:rPr>
+                <w:rFonts w:asciiTheme="majorHAnsi" w:hAnsiTheme="majorHAnsi"/>
+              </w:rPr>
+              <w:t xml:space="preserve"> at least 1 in-video quiz</w:t>
+            </w:r>
+          </w:p>
+        </w:tc>
+        <w:tc>
+          <w:tcPr>
+            <w:tcW w:w="1278" w:type="dxa"/>
+          </w:tcPr>
+          <w:p>
+            <w:pPr>
+              <w:rPr>
+                <w:rFonts w:asciiTheme="majorHAnsi" w:hAnsiTheme="majorHAnsi"/>
+              </w:rPr>
+            </w:pPr>
+            <w:r>
+              <w:rPr>
+                <w:rFonts w:asciiTheme="majorHAnsi" w:hAnsiTheme="majorHAnsi"/>
+              </w:rPr>
+              <w:t>42,437</w:t>
+            </w:r>
+          </w:p>
+        </w:tc>
+      </w:tr>
+      <w:tr>
+        <w:tc>
+          <w:tcPr>
+            <w:tcW w:w="7578" w:type="dxa"/>
+          </w:tcPr>
+          <w:p>
+            <w:pPr>
+              <w:rPr>
+                <w:rFonts w:asciiTheme="majorHAnsi" w:hAnsiTheme="majorHAnsi"/>
+              </w:rPr>
+            </w:pPr>
+            <w:r>
+              <w:rPr>
+                <w:rFonts w:asciiTheme="majorHAnsi" w:hAnsiTheme="majorHAnsi"/>
+              </w:rPr>
+              <w:t xml:space="preserve">Users who downloaded at least </w:t>
+            </w:r>
+            <w:r>
+              <w:rPr>
+                <w:rFonts w:asciiTheme="majorHAnsi" w:hAnsiTheme="majorHAnsi"/>
+              </w:rPr>
+              <w:t>1 lecture</w:t>
+            </w:r>
+            <w:bookmarkStart w:id="0" w:name="_GoBack"/>
+            <w:bookmarkEnd w:id="0"/>
+            <w:r>
+              <w:rPr>
+                <w:rFonts w:asciiTheme="majorHAnsi" w:hAnsiTheme="majorHAnsi"/>
+              </w:rPr>
+              <w:t xml:space="preserve"> video</w:t>
+            </w:r>
+          </w:p>
+        </w:tc>
+        <w:tc>
+          <w:tcPr>
+            <w:tcW w:w="1278" w:type="dxa"/>
+          </w:tcPr>
+          <w:p>
+            <w:pPr>
+              <w:rPr>
+                <w:rFonts w:asciiTheme="majorHAnsi" w:hAnsiTheme="majorHAnsi"/>
+              </w:rPr>
+            </w:pPr>
+            <w:r>
+              <w:rPr>
+                <w:rFonts w:asciiTheme="majorHAnsi" w:hAnsiTheme="majorHAnsi"/>
+              </w:rPr>
+              <w:t>28,369</w:t>
+            </w:r>
+          </w:p>
+        </w:tc>
+      </w:tr>
+      <w:tr>
+        <w:tc>
+          <w:tcPr>
+            <w:tcW w:w="7578" w:type="dxa"/>
+          </w:tcPr>
+          <w:p>
+            <w:pPr>
+              <w:rPr>
+                <w:rFonts w:asciiTheme="majorHAnsi" w:hAnsiTheme="majorHAnsi"/>
+              </w:rPr>
+            </w:pPr>
+            <w:r>
+              <w:rPr>
+                <w:rFonts w:asciiTheme="majorHAnsi" w:hAnsiTheme="majorHAnsi"/>
+              </w:rPr>
+              <w:t xml:space="preserve">Users who </w:t>
+            </w:r>
+            <w:r>
+              <w:rPr>
+                <w:rFonts w:asciiTheme="majorHAnsi" w:hAnsiTheme="majorHAnsi"/>
+              </w:rPr>
+              <w:t>had a n</w:t>
+            </w:r>
+            <w:r>
+              <w:rPr>
+                <w:rFonts w:asciiTheme="majorHAnsi" w:hAnsiTheme="majorHAnsi"/>
+              </w:rPr>
+              <w:t>onzero grade (submitted an</w:t>
+            </w:r>
+            <w:r>
+              <w:rPr>
+                <w:rFonts w:asciiTheme="majorHAnsi" w:hAnsiTheme="majorHAnsi"/>
+              </w:rPr>
+              <w:t xml:space="preserve"> assignment/</w:t>
+            </w:r>
+            <w:r>
+              <w:rPr>
+                <w:rFonts w:asciiTheme="majorHAnsi" w:hAnsiTheme="majorHAnsi"/>
+              </w:rPr>
+              <w:t>review exercise</w:t>
+            </w:r>
+            <w:r>
+              <w:rPr>
+                <w:rFonts w:asciiTheme="majorHAnsi" w:hAnsiTheme="majorHAnsi"/>
+              </w:rPr>
+              <w:t>)</w:t>
+            </w:r>
+          </w:p>
+        </w:tc>
+        <w:tc>
+          <w:tcPr>
+            <w:tcW w:w="1278" w:type="dxa"/>
+          </w:tcPr>
+          <w:p>
+            <w:pPr>
+              <w:rPr>
+                <w:rFonts w:asciiTheme="majorHAnsi" w:hAnsiTheme="majorHAnsi"/>
+              </w:rPr>
+            </w:pPr>
+            <w:r>
+              <w:rPr>
+                <w:rFonts w:asciiTheme="majorHAnsi" w:hAnsiTheme="majorHAnsi"/>
+              </w:rPr>
+              <w:t>26,035</w:t>
+            </w:r>
+          </w:p>
+        </w:tc>
+      </w:tr>
+      <w:tr>
+        <w:tc>
+          <w:tcPr>
+            <w:tcW w:w="7578" w:type="dxa"/>
+          </w:tcPr>
+          <w:p>
+            <w:pPr>
+              <w:rPr>
+                <w:rFonts w:asciiTheme="majorHAnsi" w:hAnsiTheme="majorHAnsi"/>
+              </w:rPr>
+            </w:pPr>
+            <w:r>
+              <w:rPr>
+                <w:rFonts w:asciiTheme="majorHAnsi" w:hAnsiTheme="majorHAnsi"/>
+              </w:rPr>
+              <w:t>Users who earned at least 80% of total points (threshold for certificate)</w:t>
+            </w:r>
+          </w:p>
+        </w:tc>
+        <w:tc>
+          <w:tcPr>
+            <w:tcW w:w="1278" w:type="dxa"/>
+          </w:tcPr>
+          <w:p>
+            <w:pPr>
+              <w:rPr>
+                <w:rFonts w:asciiTheme="majorHAnsi" w:hAnsiTheme="majorHAnsi"/>
+              </w:rPr>
+            </w:pPr>
+            <w:r>
+              <w:rPr>
+                <w:rFonts w:asciiTheme="majorHAnsi" w:hAnsiTheme="majorHAnsi"/>
+              </w:rPr>
+              <w:t>8,615</w:t>
+            </w:r>
+          </w:p>
+        </w:tc>
+      </w:tr>
+      <w:tr>
+        <w:tc>
+          <w:tcPr>
+            <w:tcW w:w="7578" w:type="dxa"/>
+          </w:tcPr>
+          <w:p>
+            <w:pPr>
+              <w:rPr>
+                <w:rFonts w:asciiTheme="majorHAnsi" w:hAnsiTheme="majorHAnsi"/>
+              </w:rPr>
+            </w:pPr>
+            <w:r>
+              <w:rPr>
+                <w:rFonts w:asciiTheme="majorHAnsi" w:hAnsiTheme="majorHAnsi"/>
+              </w:rPr>
+              <w:t>Number of lecture videos</w:t>
+            </w:r>
+          </w:p>
+        </w:tc>
+        <w:tc>
+          <w:tcPr>
+            <w:tcW w:w="1278" w:type="dxa"/>
+          </w:tcPr>
+          <w:p>
+            <w:pPr>
+              <w:rPr>
+                <w:rFonts w:asciiTheme="majorHAnsi" w:hAnsiTheme="majorHAnsi"/>
+              </w:rPr>
+            </w:pPr>
+            <w:r>
+              <w:rPr>
+                <w:rFonts w:asciiTheme="majorHAnsi" w:hAnsiTheme="majorHAnsi"/>
+              </w:rPr>
+              <w:t>113</w:t>
+            </w:r>
+          </w:p>
+        </w:tc>
+      </w:tr>
+      <w:tr>
+        <w:tc>
+          <w:tcPr>
+            <w:tcW w:w="7578" w:type="dxa"/>
+          </w:tcPr>
+          <w:p>
+            <w:pPr>
+              <w:rPr>
+                <w:rFonts w:asciiTheme="majorHAnsi" w:hAnsiTheme="majorHAnsi"/>
+              </w:rPr>
+            </w:pPr>
+            <w:r>
+              <w:rPr>
+                <w:rFonts w:asciiTheme="majorHAnsi" w:hAnsiTheme="majorHAnsi"/>
+              </w:rPr>
+              <w:t>Average l</w:t>
+            </w:r>
+            <w:r>
+              <w:rPr>
+                <w:rFonts w:asciiTheme="majorHAnsi" w:hAnsiTheme="majorHAnsi"/>
+              </w:rPr>
+              <w:t xml:space="preserve">ength of </w:t>
+            </w:r>
+            <w:r>
+              <w:rPr>
+                <w:rFonts w:asciiTheme="majorHAnsi" w:hAnsiTheme="majorHAnsi"/>
+              </w:rPr>
+              <w:t>a</w:t>
+            </w:r>
+            <w:r>
+              <w:rPr>
+                <w:rFonts w:asciiTheme="majorHAnsi" w:hAnsiTheme="majorHAnsi"/>
+              </w:rPr>
+              <w:t xml:space="preserve"> </w:t>
+            </w:r>
+            <w:r>
+              <w:rPr>
+                <w:rFonts w:asciiTheme="majorHAnsi" w:hAnsiTheme="majorHAnsi"/>
+              </w:rPr>
+              <w:t xml:space="preserve">lecture </w:t>
+            </w:r>
+            <w:r>
+              <w:rPr>
+                <w:rFonts w:asciiTheme="majorHAnsi" w:hAnsiTheme="majorHAnsi"/>
+              </w:rPr>
+              <w:t>video (in seconds)</w:t>
+            </w:r>
+          </w:p>
+        </w:tc>
+        <w:tc>
+          <w:tcPr>
+            <w:tcW w:w="1278" w:type="dxa"/>
+          </w:tcPr>
+          <w:p>
+            <w:pPr>
+              <w:rPr>
+                <w:rFonts w:asciiTheme="majorHAnsi" w:hAnsiTheme="majorHAnsi"/>
+              </w:rPr>
+            </w:pPr>
+            <w:r>
+              <w:rPr>
+                <w:rFonts w:asciiTheme="majorHAnsi" w:hAnsiTheme="majorHAnsi"/>
+              </w:rPr>
+              <w:t>621</w:t>
+            </w:r>
+          </w:p>
+        </w:tc>
+      </w:tr>
+      <w:tr>
+        <w:tc>
+          <w:tcPr>
+            <w:tcW w:w="7578" w:type="dxa"/>
+          </w:tcPr>
+          <w:p>
+            <w:pPr>
+              <w:rPr>
+                <w:rFonts w:asciiTheme="majorHAnsi" w:hAnsiTheme="majorHAnsi"/>
+              </w:rPr>
+            </w:pPr>
+            <w:r>
+              <w:rPr>
+                <w:rFonts w:asciiTheme="majorHAnsi" w:hAnsiTheme="majorHAnsi"/>
+              </w:rPr>
+              <w:t>Number of in-video quizzes</w:t>
+            </w:r>
+          </w:p>
+        </w:tc>
+        <w:tc>
+          <w:tcPr>
+            <w:tcW w:w="1278" w:type="dxa"/>
+          </w:tcPr>
+          <w:p>
+            <w:pPr>
+              <w:rPr>
+                <w:rFonts w:asciiTheme="majorHAnsi" w:hAnsiTheme="majorHAnsi"/>
+              </w:rPr>
+            </w:pPr>
+            <w:r>
+              <w:rPr>
+                <w:rFonts w:asciiTheme="majorHAnsi" w:hAnsiTheme="majorHAnsi"/>
+              </w:rPr>
+              <w:t>109</w:t>
+            </w:r>
+          </w:p>
+        </w:tc>
+      </w:tr>
+      <w:tr>
+        <w:tc>
+          <w:tcPr>
+            <w:tcW w:w="7578" w:type="dxa"/>
+          </w:tcPr>
+          <w:p>
+            <w:pPr>
+              <w:rPr>
+                <w:rFonts w:asciiTheme="majorHAnsi" w:hAnsiTheme="majorHAnsi"/>
+              </w:rPr>
+            </w:pPr>
+            <w:r>
+              <w:rPr>
+                <w:rFonts w:asciiTheme="majorHAnsi" w:hAnsiTheme="majorHAnsi"/>
+              </w:rPr>
+              <w:t>Number of slide transitions</w:t>
+            </w:r>
+          </w:p>
+        </w:tc>
+        <w:tc>
+          <w:tcPr>
+            <w:tcW w:w="1278" w:type="dxa"/>
+          </w:tcPr>
+          <w:p>
+            <w:pPr>
+              <w:rPr>
+                <w:rFonts w:asciiTheme="majorHAnsi" w:hAnsiTheme="majorHAnsi"/>
+              </w:rPr>
+            </w:pPr>
+            <w:r>
+              <w:rPr>
+                <w:rFonts w:asciiTheme="majorHAnsi" w:hAnsiTheme="majorHAnsi"/>
+              </w:rPr>
+              <w:t>339</w:t>
+            </w:r>
+          </w:p>
+        </w:tc>
+      </w:tr>
+      <w:tr>
+        <w:tc>
+          <w:tcPr>
+            <w:tcW w:w="7578" w:type="dxa"/>
+          </w:tcPr>
+          <w:p>
+            <w:pPr>
+              <w:rPr>
+                <w:rFonts w:asciiTheme="majorHAnsi" w:hAnsiTheme="majorHAnsi"/>
+              </w:rPr>
+            </w:pPr>
+            <w:r>
+              <w:rPr>
+                <w:rFonts w:asciiTheme="majorHAnsi" w:hAnsiTheme="majorHAnsi"/>
+              </w:rPr>
+              <w:t xml:space="preserve">Number of </w:t>
+            </w:r>
+            <w:r>
+              <w:rPr>
+                <w:rFonts w:asciiTheme="majorHAnsi" w:hAnsiTheme="majorHAnsi"/>
+              </w:rPr>
+              <w:t>external</w:t>
+            </w:r>
+            <w:r>
+              <w:rPr>
+                <w:rFonts w:asciiTheme="majorHAnsi" w:hAnsiTheme="majorHAnsi"/>
+              </w:rPr>
+              <w:t xml:space="preserve"> multiple-choice </w:t>
+            </w:r>
+            <w:r>
+              <w:rPr>
+                <w:rFonts w:asciiTheme="majorHAnsi" w:hAnsiTheme="majorHAnsi"/>
+              </w:rPr>
+              <w:t>assessments</w:t>
+            </w:r>
+            <w:r>
+              <w:rPr>
+                <w:rFonts w:asciiTheme="majorHAnsi" w:hAnsiTheme="majorHAnsi"/>
+              </w:rPr>
+              <w:t xml:space="preserve"> (“review exercises”)</w:t>
+            </w:r>
+          </w:p>
+        </w:tc>
+        <w:tc>
+          <w:tcPr>
+            <w:tcW w:w="1278" w:type="dxa"/>
+          </w:tcPr>
+          <w:p>
+            <w:pPr>
+              <w:rPr>
+                <w:rFonts w:asciiTheme="majorHAnsi" w:hAnsiTheme="majorHAnsi"/>
+              </w:rPr>
+            </w:pPr>
+            <w:r>
+              <w:rPr>
+                <w:rFonts w:asciiTheme="majorHAnsi" w:hAnsiTheme="majorHAnsi"/>
+              </w:rPr>
+              <w:t>18</w:t>
+            </w:r>
+          </w:p>
+        </w:tc>
+      </w:tr>
+      <w:tr>
+        <w:tc>
+          <w:tcPr>
+            <w:tcW w:w="7578" w:type="dxa"/>
+          </w:tcPr>
+          <w:p>
+            <w:pPr>
+              <w:rPr>
+                <w:rFonts w:asciiTheme="majorHAnsi" w:hAnsiTheme="majorHAnsi"/>
+              </w:rPr>
+            </w:pPr>
+            <w:r>
+              <w:rPr>
+                <w:rFonts w:asciiTheme="majorHAnsi" w:hAnsiTheme="majorHAnsi"/>
+              </w:rPr>
+              <w:t xml:space="preserve">Number of distinct lectures </w:t>
+            </w:r>
+            <w:r>
+              <w:rPr>
+                <w:rFonts w:asciiTheme="majorHAnsi" w:hAnsiTheme="majorHAnsi"/>
+              </w:rPr>
+              <w:t xml:space="preserve">which </w:t>
+            </w:r>
+            <w:r>
+              <w:rPr>
+                <w:rFonts w:asciiTheme="majorHAnsi" w:hAnsiTheme="majorHAnsi"/>
+              </w:rPr>
+              <w:t>the user</w:t>
+            </w:r>
+            <w:r>
+              <w:rPr>
+                <w:rFonts w:asciiTheme="majorHAnsi" w:hAnsiTheme="majorHAnsi"/>
+              </w:rPr>
+              <w:t xml:space="preserve"> started</w:t>
+            </w:r>
+            <w:r>
+              <w:rPr>
+                <w:rFonts w:asciiTheme="majorHAnsi" w:hAnsiTheme="majorHAnsi"/>
+              </w:rPr>
+              <w:t xml:space="preserve"> viewing, across all users</w:t>
+            </w:r>
+          </w:p>
+        </w:tc>
+        <w:tc>
+          <w:tcPr>
+            <w:tcW w:w="1278" w:type="dxa"/>
+          </w:tcPr>
+          <w:p>
+            <w:pPr>
+              <w:rPr>
+                <w:rFonts w:asciiTheme="majorHAnsi" w:hAnsiTheme="majorHAnsi"/>
+              </w:rPr>
+            </w:pPr>
+            <w:r>
+              <w:rPr>
+                <w:rFonts w:asciiTheme="majorHAnsi" w:hAnsiTheme="majorHAnsi"/>
+              </w:rPr>
+              <w:t>1,495,954</w:t>
+            </w:r>
+          </w:p>
+        </w:tc>
+      </w:tr>
+      <w:tr>
+        <w:tc>
+          <w:tcPr>
+            <w:tcW w:w="7578" w:type="dxa"/>
+          </w:tcPr>
+          <w:p>
+            <w:pPr>
+              <w:rPr>
+                <w:rFonts w:asciiTheme="majorHAnsi" w:hAnsiTheme="majorHAnsi"/>
+              </w:rPr>
+            </w:pPr>
+            <w:r>
+              <w:rPr>
+                <w:rFonts w:asciiTheme="majorHAnsi" w:hAnsiTheme="majorHAnsi"/>
+              </w:rPr>
+              <w:t>Number of distinct lectures watched until end, across all users</w:t>
+            </w:r>
+          </w:p>
+        </w:tc>
+        <w:tc>
+          <w:tcPr>
+            <w:tcW w:w="1278" w:type="dxa"/>
+          </w:tcPr>
+          <w:p>
+            <w:pPr>
+              <w:rPr>
+                <w:rFonts w:asciiTheme="majorHAnsi" w:hAnsiTheme="majorHAnsi"/>
+              </w:rPr>
+            </w:pPr>
+            <w:r>
+              <w:rPr>
+                <w:rFonts w:asciiTheme="majorHAnsi" w:hAnsiTheme="majorHAnsi"/>
+              </w:rPr>
+              <w:t>976,933</w:t>
+            </w:r>
+          </w:p>
+        </w:tc>
+      </w:tr>
+      <w:tr>
+        <w:tc>
+          <w:tcPr>
+            <w:tcW w:w="7578" w:type="dxa"/>
+          </w:tcPr>
+          <w:p>
+            <w:pPr>
+              <w:rPr>
+                <w:rFonts w:asciiTheme="majorHAnsi" w:hAnsiTheme="majorHAnsi"/>
+              </w:rPr>
+            </w:pPr>
+            <w:r>
+              <w:rPr>
+                <w:rFonts w:asciiTheme="majorHAnsi" w:hAnsiTheme="majorHAnsi"/>
+              </w:rPr>
+              <w:t>Number of distinct in-video quizzes answered, across all users</w:t>
+            </w:r>
+          </w:p>
+        </w:tc>
+        <w:tc>
+          <w:tcPr>
+            <w:tcW w:w="1278" w:type="dxa"/>
+          </w:tcPr>
+          <w:p>
+            <w:pPr>
+              <w:rPr>
+                <w:rFonts w:asciiTheme="majorHAnsi" w:hAnsiTheme="majorHAnsi"/>
+              </w:rPr>
+            </w:pPr>
+            <w:r>
+              <w:rPr>
+                <w:rFonts w:asciiTheme="majorHAnsi" w:hAnsiTheme="majorHAnsi"/>
+              </w:rPr>
+              <w:t>1,031,061</w:t>
+            </w:r>
+          </w:p>
+        </w:tc>
+      </w:tr>
+      <w:tr>
+        <w:tc>
+          <w:tcPr>
+            <w:tcW w:w="7578" w:type="dxa"/>
+          </w:tcPr>
+          <w:p>
+            <w:pPr>
+              <w:rPr>
+                <w:rFonts w:asciiTheme="majorHAnsi" w:hAnsiTheme="majorHAnsi"/>
+              </w:rPr>
+            </w:pPr>
+            <w:r>
+              <w:rPr>
+                <w:rFonts w:asciiTheme="majorHAnsi" w:hAnsiTheme="majorHAnsi"/>
+              </w:rPr>
+              <w:t>Number of distinct review exercises answered, across all users</w:t>
+            </w:r>
+          </w:p>
+        </w:tc>
+        <w:tc>
+          <w:tcPr>
+            <w:tcW w:w="1278" w:type="dxa"/>
+          </w:tcPr>
+          <w:p>
+            <w:pPr>
+              <w:rPr>
+                <w:rFonts w:asciiTheme="majorHAnsi" w:hAnsiTheme="majorHAnsi"/>
+              </w:rPr>
+            </w:pPr>
+            <w:r>
+              <w:rPr>
+                <w:rFonts w:asciiTheme="majorHAnsi" w:hAnsiTheme="majorHAnsi"/>
+              </w:rPr>
+              <w:t>229,556</w:t>
+            </w:r>
+          </w:p>
+        </w:tc>
+      </w:tr>
+      <w:tr>
+        <w:tc>
+          <w:tcPr>
+            <w:tcW w:w="7578" w:type="dxa"/>
+          </w:tcPr>
+          <w:p>
+            <w:pPr>
+              <w:rPr>
+                <w:rFonts w:asciiTheme="majorHAnsi" w:hAnsiTheme="majorHAnsi"/>
+              </w:rPr>
+            </w:pPr>
+            <w:r>
+              <w:rPr>
+                <w:rFonts w:asciiTheme="majorHAnsi" w:hAnsiTheme="majorHAnsi"/>
+              </w:rPr>
+              <w:t>Total number of s</w:t>
+            </w:r>
+            <w:r>
+              <w:rPr>
+                <w:rFonts w:asciiTheme="majorHAnsi" w:hAnsiTheme="majorHAnsi"/>
+              </w:rPr>
+              <w:t xml:space="preserve">eek events </w:t>
+            </w:r>
+          </w:p>
+        </w:tc>
+        <w:tc>
+          <w:tcPr>
+            <w:tcW w:w="1278" w:type="dxa"/>
+          </w:tcPr>
+          <w:p>
+            <w:pPr>
+              <w:rPr>
+                <w:rFonts w:asciiTheme="majorHAnsi" w:hAnsiTheme="majorHAnsi"/>
+              </w:rPr>
+            </w:pPr>
+            <w:r>
+              <w:rPr>
+                <w:rFonts w:asciiTheme="majorHAnsi" w:hAnsiTheme="majorHAnsi"/>
+              </w:rPr>
+              <w:t>6,442,590</w:t>
+            </w:r>
+          </w:p>
+        </w:tc>
+      </w:tr>
+      <w:tr>
+        <w:tc>
+          <w:tcPr>
+            <w:tcW w:w="7578" w:type="dxa"/>
+          </w:tcPr>
+          <w:p>
+            <w:pPr>
+              <w:rPr>
+                <w:rFonts w:asciiTheme="majorHAnsi" w:hAnsiTheme="majorHAnsi"/>
+              </w:rPr>
+            </w:pPr>
+            <w:r>
+              <w:rPr>
+                <w:rFonts w:asciiTheme="majorHAnsi" w:hAnsiTheme="majorHAnsi"/>
+              </w:rPr>
+              <w:t>Total number of s</w:t>
+            </w:r>
+            <w:r>
+              <w:rPr>
+                <w:rFonts w:asciiTheme="majorHAnsi" w:hAnsiTheme="majorHAnsi"/>
+              </w:rPr>
+              <w:t xml:space="preserve">eek chains </w:t>
+            </w:r>
+            <w:r>
+              <w:rPr>
+                <w:rFonts w:asciiTheme="majorHAnsi" w:hAnsiTheme="majorHAnsi"/>
+                <w:i/>
+              </w:rPr>
+              <w:t>(see Methodology section)</w:t>
+            </w:r>
+          </w:p>
+        </w:tc>
+        <w:tc>
+          <w:tcPr>
+            <w:tcW w:w="1278" w:type="dxa"/>
+          </w:tcPr>
+          <w:p>
+            <w:pPr>
+              <w:rPr>
+                <w:rFonts w:asciiTheme="majorHAnsi" w:hAnsiTheme="majorHAnsi"/>
+              </w:rPr>
+            </w:pPr>
+            <w:r>
+              <w:rPr>
+                <w:rFonts w:asciiTheme="majorHAnsi" w:hAnsiTheme="majorHAnsi"/>
+              </w:rPr>
+              <w:t>2,103,336</w:t>
+            </w:r>
+          </w:p>
+        </w:tc>
+      </w:tr>
+      <w:tr>
+        <w:tc>
+          <w:tcPr>
+            <w:tcW w:w="7578" w:type="dxa"/>
+          </w:tcPr>
+          <w:p>
+            <w:pPr>
+              <w:rPr>
+                <w:rFonts w:asciiTheme="majorHAnsi" w:hAnsiTheme="majorHAnsi"/>
+              </w:rPr>
+            </w:pPr>
+            <w:r>
+              <w:rPr>
+                <w:rFonts w:asciiTheme="majorHAnsi" w:hAnsiTheme="majorHAnsi"/>
+              </w:rPr>
+              <w:t>Average length of video skipped over by a seek event (in seconds)</w:t>
+            </w:r>
+          </w:p>
+        </w:tc>
+        <w:tc>
+          <w:tcPr>
+            <w:tcW w:w="1278" w:type="dxa"/>
+          </w:tcPr>
+          <w:p>
+            <w:pPr>
+              <w:rPr>
+                <w:rFonts w:asciiTheme="majorHAnsi" w:hAnsiTheme="majorHAnsi"/>
+              </w:rPr>
+            </w:pPr>
+            <w:r>
+              <w:rPr>
+                <w:rFonts w:asciiTheme="majorHAnsi" w:hAnsiTheme="majorHAnsi"/>
+              </w:rPr>
+              <w:t>31</w:t>
+            </w:r>
+          </w:p>
+        </w:tc>
+      </w:tr>
+      <w:tr>
+        <w:tc>
+          <w:tcPr>
+            <w:tcW w:w="7578" w:type="dxa"/>
+          </w:tcPr>
+          <w:p>
+            <w:pPr>
+              <w:rPr>
+                <w:rFonts w:asciiTheme="majorHAnsi" w:hAnsiTheme="majorHAnsi"/>
+              </w:rPr>
+            </w:pPr>
+            <w:r>
+              <w:rPr>
+                <w:rFonts w:asciiTheme="majorHAnsi" w:hAnsiTheme="majorHAnsi"/>
+              </w:rPr>
+              <w:t>Average length of video skipped over by a seek chain (in seconds)</w:t>
+            </w:r>
+          </w:p>
+        </w:tc>
+        <w:tc>
+          <w:tcPr>
+            <w:tcW w:w="1278" w:type="dxa"/>
+          </w:tcPr>
+          <w:p>
+            <w:pPr>
+              <w:rPr>
+                <w:rFonts w:asciiTheme="majorHAnsi" w:hAnsiTheme="majorHAnsi"/>
+              </w:rPr>
+            </w:pPr>
+            <w:r>
+              <w:rPr>
+                <w:rFonts w:asciiTheme="majorHAnsi" w:hAnsiTheme="majorHAnsi"/>
+              </w:rPr>
+              <w:t>96</w:t>
+            </w:r>
+          </w:p>
+        </w:tc>
+      </w:tr>
+    </w:tbl>
+    <w:p/>
+    <w:p/>
     <w:p/>
     <w:sectPr>
       <w:pgSz w:w="12240" w:h="15840"/>
@@ -6231,7 +7244,7 @@
 </file>
 
 <file path=customXml/itemProps1.xml><?xml version="1.0" encoding="utf-8"?>
-<ds:datastoreItem xmlns:ds="http://schemas.openxmlformats.org/officeDocument/2006/customXml" ds:itemID="{8F469FED-9028-6343-B074-B48B527E48A9}">
+<ds:datastoreItem xmlns:ds="http://schemas.openxmlformats.org/officeDocument/2006/customXml" ds:itemID="{9C26B4B5-1C4A-0A4F-8541-C20B84A8DB59}">
   <ds:schemaRefs>
     <ds:schemaRef ds:uri="http://schemas.openxmlformats.org/officeDocument/2006/bibliography"/>
   </ds:schemaRefs>

</xml_diff>